<commit_message>
Update Robustness IT Υπαλλήλου.docx
</commit_message>
<xml_diff>
--- a/4ο Παραδοτέο/Δημήτρης/Robustness IT Υπαλλήλου.docx
+++ b/4ο Παραδοτέο/Δημήτρης/Robustness IT Υπαλλήλου.docx
@@ -1,6 +1,6 @@
 
 <file path=word/document.xml><?xml version="1.0" encoding="utf-8"?>
-<w:document xmlns:wpc="http://schemas.microsoft.com/office/word/2010/wordprocessingCanvas" xmlns:cx="http://schemas.microsoft.com/office/drawing/2014/chartex" xmlns:cx1="http://schemas.microsoft.com/office/drawing/2015/9/8/chartex" xmlns:cx2="http://schemas.microsoft.com/office/drawing/2015/10/21/chartex" xmlns:cx3="http://schemas.microsoft.com/office/drawing/2016/5/9/chartex" xmlns:cx4="http://schemas.microsoft.com/office/drawing/2016/5/10/chartex" xmlns:cx5="http://schemas.microsoft.com/office/drawing/2016/5/11/chartex" xmlns:cx6="http://schemas.microsoft.com/office/drawing/2016/5/12/chartex" xmlns:cx7="http://schemas.microsoft.com/office/drawing/2016/5/13/chartex" xmlns:cx8="http://schemas.microsoft.com/office/drawing/2016/5/14/chartex" xmlns:mc="http://schemas.openxmlformats.org/markup-compatibility/2006" xmlns:aink="http://schemas.microsoft.com/office/drawing/2016/ink" xmlns:am3d="http://schemas.microsoft.com/office/drawing/2017/model3d" xmlns:o="urn:schemas-microsoft-com:office:office" xmlns:r="http://schemas.openxmlformats.org/officeDocument/2006/relationships" xmlns:m="http://schemas.openxmlformats.org/officeDocument/2006/math" xmlns:v="urn:schemas-microsoft-com:vml" xmlns:wp14="http://schemas.microsoft.com/office/word/2010/wordprocessingDrawing" xmlns:wp="http://schemas.openxmlformats.org/drawingml/2006/wordprocessingDrawing" xmlns:w10="urn:schemas-microsoft-com:office:word" xmlns:w="http://schemas.openxmlformats.org/wordprocessingml/2006/main" xmlns:w14="http://schemas.microsoft.com/office/word/2010/wordml" xmlns:w15="http://schemas.microsoft.com/office/word/2012/wordml" xmlns:w16cid="http://schemas.microsoft.com/office/word/2016/wordml/cid" xmlns:w16se="http://schemas.microsoft.com/office/word/2015/wordml/symex" xmlns:wpg="http://schemas.microsoft.com/office/word/2010/wordprocessingGroup" xmlns:wpi="http://schemas.microsoft.com/office/word/2010/wordprocessingInk" xmlns:wne="http://schemas.microsoft.com/office/word/2006/wordml" xmlns:wps="http://schemas.microsoft.com/office/word/2010/wordprocessingShape" mc:Ignorable="w14 w15 w16se w16cid wp14">
+<w:document xmlns:wpc="http://schemas.microsoft.com/office/word/2010/wordprocessingCanvas" xmlns:cx="http://schemas.microsoft.com/office/drawing/2014/chartex" xmlns:cx1="http://schemas.microsoft.com/office/drawing/2015/9/8/chartex" xmlns:cx2="http://schemas.microsoft.com/office/drawing/2015/10/21/chartex" xmlns:cx3="http://schemas.microsoft.com/office/drawing/2016/5/9/chartex" xmlns:cx4="http://schemas.microsoft.com/office/drawing/2016/5/10/chartex" xmlns:cx5="http://schemas.microsoft.com/office/drawing/2016/5/11/chartex" xmlns:cx6="http://schemas.microsoft.com/office/drawing/2016/5/12/chartex" xmlns:cx7="http://schemas.microsoft.com/office/drawing/2016/5/13/chartex" xmlns:cx8="http://schemas.microsoft.com/office/drawing/2016/5/14/chartex" xmlns:mc="http://schemas.openxmlformats.org/markup-compatibility/2006" xmlns:aink="http://schemas.microsoft.com/office/drawing/2016/ink" xmlns:am3d="http://schemas.microsoft.com/office/drawing/2017/model3d" xmlns:o="urn:schemas-microsoft-com:office:office" xmlns:r="http://schemas.openxmlformats.org/officeDocument/2006/relationships" xmlns:m="http://schemas.openxmlformats.org/officeDocument/2006/math" xmlns:v="urn:schemas-microsoft-com:vml" xmlns:wp14="http://schemas.microsoft.com/office/word/2010/wordprocessingDrawing" xmlns:wp="http://schemas.openxmlformats.org/drawingml/2006/wordprocessingDrawing" xmlns:w10="urn:schemas-microsoft-com:office:word" xmlns:w="http://schemas.openxmlformats.org/wordprocessingml/2006/main" xmlns:w14="http://schemas.microsoft.com/office/word/2010/wordml" xmlns:w15="http://schemas.microsoft.com/office/word/2012/wordml" xmlns:w16cex="http://schemas.microsoft.com/office/word/2018/wordml/cex" xmlns:w16cid="http://schemas.microsoft.com/office/word/2016/wordml/cid" xmlns:w16="http://schemas.microsoft.com/office/word/2018/wordml" xmlns:w16se="http://schemas.microsoft.com/office/word/2015/wordml/symex" xmlns:wpg="http://schemas.microsoft.com/office/word/2010/wordprocessingGroup" xmlns:wpi="http://schemas.microsoft.com/office/word/2010/wordprocessingInk" xmlns:wne="http://schemas.microsoft.com/office/word/2006/wordml" xmlns:wps="http://schemas.microsoft.com/office/word/2010/wordprocessingShape" mc:Ignorable="w14 w15 w16se w16cid w16 w16cex wp14">
   <w:body>
     <w:p>
       <w:r>
@@ -8,10 +8,10 @@
           <w:noProof/>
         </w:rPr>
         <w:drawing>
-          <wp:inline distT="0" distB="0" distL="0" distR="0" wp14:anchorId="1E260721" wp14:editId="65655669">
-            <wp:extent cx="5943600" cy="3248025"/>
-            <wp:effectExtent l="0" t="0" r="0" b="9525"/>
-            <wp:docPr id="2" name="Εικόνα 2"/>
+          <wp:inline distT="0" distB="0" distL="0" distR="0" wp14:anchorId="0171CADB" wp14:editId="1CAD02F9">
+            <wp:extent cx="5943600" cy="3037205"/>
+            <wp:effectExtent l="0" t="0" r="0" b="0"/>
+            <wp:docPr id="1" name="Εικόνα 1"/>
             <wp:cNvGraphicFramePr>
               <a:graphicFrameLocks xmlns:a="http://schemas.openxmlformats.org/drawingml/2006/main" noChangeAspect="1"/>
             </wp:cNvGraphicFramePr>
@@ -40,7 +40,7 @@
                   <pic:spPr bwMode="auto">
                     <a:xfrm>
                       <a:off x="0" y="0"/>
-                      <a:ext cx="5943600" cy="3248025"/>
+                      <a:ext cx="5943600" cy="3037205"/>
                     </a:xfrm>
                     <a:prstGeom prst="rect">
                       <a:avLst/>
@@ -508,7 +508,7 @@
 </file>
 
 <file path=word/numbering.xml><?xml version="1.0" encoding="utf-8"?>
-<w:numbering xmlns:wpc="http://schemas.microsoft.com/office/word/2010/wordprocessingCanvas" xmlns:cx="http://schemas.microsoft.com/office/drawing/2014/chartex" xmlns:cx1="http://schemas.microsoft.com/office/drawing/2015/9/8/chartex" xmlns:cx2="http://schemas.microsoft.com/office/drawing/2015/10/21/chartex" xmlns:cx3="http://schemas.microsoft.com/office/drawing/2016/5/9/chartex" xmlns:cx4="http://schemas.microsoft.com/office/drawing/2016/5/10/chartex" xmlns:cx5="http://schemas.microsoft.com/office/drawing/2016/5/11/chartex" xmlns:cx6="http://schemas.microsoft.com/office/drawing/2016/5/12/chartex" xmlns:cx7="http://schemas.microsoft.com/office/drawing/2016/5/13/chartex" xmlns:cx8="http://schemas.microsoft.com/office/drawing/2016/5/14/chartex" xmlns:mc="http://schemas.openxmlformats.org/markup-compatibility/2006" xmlns:aink="http://schemas.microsoft.com/office/drawing/2016/ink" xmlns:am3d="http://schemas.microsoft.com/office/drawing/2017/model3d" xmlns:o="urn:schemas-microsoft-com:office:office" xmlns:r="http://schemas.openxmlformats.org/officeDocument/2006/relationships" xmlns:m="http://schemas.openxmlformats.org/officeDocument/2006/math" xmlns:v="urn:schemas-microsoft-com:vml" xmlns:wp14="http://schemas.microsoft.com/office/word/2010/wordprocessingDrawing" xmlns:wp="http://schemas.openxmlformats.org/drawingml/2006/wordprocessingDrawing" xmlns:w10="urn:schemas-microsoft-com:office:word" xmlns:w="http://schemas.openxmlformats.org/wordprocessingml/2006/main" xmlns:w14="http://schemas.microsoft.com/office/word/2010/wordml" xmlns:w15="http://schemas.microsoft.com/office/word/2012/wordml" xmlns:w16cid="http://schemas.microsoft.com/office/word/2016/wordml/cid" xmlns:w16se="http://schemas.microsoft.com/office/word/2015/wordml/symex" xmlns:wpg="http://schemas.microsoft.com/office/word/2010/wordprocessingGroup" xmlns:wpi="http://schemas.microsoft.com/office/word/2010/wordprocessingInk" xmlns:wne="http://schemas.microsoft.com/office/word/2006/wordml" xmlns:wps="http://schemas.microsoft.com/office/word/2010/wordprocessingShape" mc:Ignorable="w14 w15 w16se w16cid wp14">
+<w:numbering xmlns:wpc="http://schemas.microsoft.com/office/word/2010/wordprocessingCanvas" xmlns:cx="http://schemas.microsoft.com/office/drawing/2014/chartex" xmlns:cx1="http://schemas.microsoft.com/office/drawing/2015/9/8/chartex" xmlns:cx2="http://schemas.microsoft.com/office/drawing/2015/10/21/chartex" xmlns:cx3="http://schemas.microsoft.com/office/drawing/2016/5/9/chartex" xmlns:cx4="http://schemas.microsoft.com/office/drawing/2016/5/10/chartex" xmlns:cx5="http://schemas.microsoft.com/office/drawing/2016/5/11/chartex" xmlns:cx6="http://schemas.microsoft.com/office/drawing/2016/5/12/chartex" xmlns:cx7="http://schemas.microsoft.com/office/drawing/2016/5/13/chartex" xmlns:cx8="http://schemas.microsoft.com/office/drawing/2016/5/14/chartex" xmlns:mc="http://schemas.openxmlformats.org/markup-compatibility/2006" xmlns:aink="http://schemas.microsoft.com/office/drawing/2016/ink" xmlns:am3d="http://schemas.microsoft.com/office/drawing/2017/model3d" xmlns:o="urn:schemas-microsoft-com:office:office" xmlns:r="http://schemas.openxmlformats.org/officeDocument/2006/relationships" xmlns:m="http://schemas.openxmlformats.org/officeDocument/2006/math" xmlns:v="urn:schemas-microsoft-com:vml" xmlns:wp14="http://schemas.microsoft.com/office/word/2010/wordprocessingDrawing" xmlns:wp="http://schemas.openxmlformats.org/drawingml/2006/wordprocessingDrawing" xmlns:w10="urn:schemas-microsoft-com:office:word" xmlns:w="http://schemas.openxmlformats.org/wordprocessingml/2006/main" xmlns:w14="http://schemas.microsoft.com/office/word/2010/wordml" xmlns:w15="http://schemas.microsoft.com/office/word/2012/wordml" xmlns:w16cex="http://schemas.microsoft.com/office/word/2018/wordml/cex" xmlns:w16cid="http://schemas.microsoft.com/office/word/2016/wordml/cid" xmlns:w16="http://schemas.microsoft.com/office/word/2018/wordml" xmlns:w16se="http://schemas.microsoft.com/office/word/2015/wordml/symex" xmlns:wpg="http://schemas.microsoft.com/office/word/2010/wordprocessingGroup" xmlns:wpi="http://schemas.microsoft.com/office/word/2010/wordprocessingInk" xmlns:wne="http://schemas.microsoft.com/office/word/2006/wordml" xmlns:wps="http://schemas.microsoft.com/office/word/2010/wordprocessingShape" mc:Ignorable="w14 w15 w16se w16cid w16 w16cex wp14">
   <w:abstractNum w:abstractNumId="0" w15:restartNumberingAfterBreak="0">
     <w:nsid w:val="43985A24"/>
     <w:multiLevelType w:val="hybridMultilevel"/>
@@ -629,7 +629,7 @@
 </file>
 
 <file path=word/styles.xml><?xml version="1.0" encoding="utf-8"?>
-<w:styles xmlns:mc="http://schemas.openxmlformats.org/markup-compatibility/2006" xmlns:r="http://schemas.openxmlformats.org/officeDocument/2006/relationships" xmlns:w="http://schemas.openxmlformats.org/wordprocessingml/2006/main" xmlns:w14="http://schemas.microsoft.com/office/word/2010/wordml" xmlns:w15="http://schemas.microsoft.com/office/word/2012/wordml" xmlns:w16cid="http://schemas.microsoft.com/office/word/2016/wordml/cid" xmlns:w16se="http://schemas.microsoft.com/office/word/2015/wordml/symex" mc:Ignorable="w14 w15 w16se w16cid">
+<w:styles xmlns:mc="http://schemas.openxmlformats.org/markup-compatibility/2006" xmlns:r="http://schemas.openxmlformats.org/officeDocument/2006/relationships" xmlns:w="http://schemas.openxmlformats.org/wordprocessingml/2006/main" xmlns:w14="http://schemas.microsoft.com/office/word/2010/wordml" xmlns:w15="http://schemas.microsoft.com/office/word/2012/wordml" xmlns:w16cex="http://schemas.microsoft.com/office/word/2018/wordml/cex" xmlns:w16cid="http://schemas.microsoft.com/office/word/2016/wordml/cid" xmlns:w16="http://schemas.microsoft.com/office/word/2018/wordml" xmlns:w16se="http://schemas.microsoft.com/office/word/2015/wordml/symex" mc:Ignorable="w14 w15 w16se w16cid w16 w16cex">
   <w:docDefaults>
     <w:rPrDefault>
       <w:rPr>

</xml_diff>